<commit_message>
Added files for 30-31.03.2022 classes. Updated the liinks to presentations.
</commit_message>
<xml_diff>
--- a/links to presentations.docx
+++ b/links to presentations.docx
@@ -4,19 +4,30 @@
   <w:body>
     <w:p>
       <w:pPr>
-        <w:pStyle w:val="Akapitzlist"/>
         <w:numPr>
           <w:ilvl w:val="0"/>
           <w:numId w:val="1"/>
         </w:numPr>
+        <w:pBdr>
+          <w:top w:val="nil"/>
+          <w:left w:val="nil"/>
+          <w:bottom w:val="nil"/>
+          <w:right w:val="nil"/>
+          <w:between w:val="nil"/>
+        </w:pBdr>
+        <w:spacing w:after="0"/>
       </w:pPr>
       <w:r>
+        <w:rPr>
+          <w:color w:val="000000"/>
+        </w:rPr>
         <w:t xml:space="preserve">Introduction to Reproducible Research: </w:t>
       </w:r>
-      <w:hyperlink r:id="rId5" w:history="1">
+      <w:hyperlink r:id="rId6">
         <w:r>
           <w:rPr>
-            <w:rStyle w:val="Hipercze"/>
+            <w:color w:val="0563C1"/>
+            <w:u w:val="single"/>
           </w:rPr>
           <w:t>https://hackmd.io/@WHardy/SJPP-G-ec</w:t>
         </w:r>
@@ -24,24 +35,33 @@
     </w:p>
     <w:p>
       <w:pPr>
-        <w:pStyle w:val="Akapitzlist"/>
         <w:numPr>
           <w:ilvl w:val="0"/>
           <w:numId w:val="1"/>
         </w:numPr>
+        <w:pBdr>
+          <w:top w:val="nil"/>
+          <w:left w:val="nil"/>
+          <w:bottom w:val="nil"/>
+          <w:right w:val="nil"/>
+          <w:between w:val="nil"/>
+        </w:pBdr>
+        <w:spacing w:after="0"/>
         <w:rPr>
-          <w:rStyle w:val="Hipercze"/>
-          <w:color w:val="auto"/>
-          <w:u w:val="none"/>
+          <w:color w:val="000000"/>
         </w:rPr>
       </w:pPr>
       <w:r>
+        <w:rPr>
+          <w:color w:val="000000"/>
+        </w:rPr>
         <w:t xml:space="preserve">Git, part 1: </w:t>
       </w:r>
-      <w:hyperlink r:id="rId6" w:history="1">
+      <w:hyperlink r:id="rId7">
         <w:r>
           <w:rPr>
-            <w:rStyle w:val="Hipercze"/>
+            <w:color w:val="0563C1"/>
+            <w:u w:val="single"/>
           </w:rPr>
           <w:t>https://hackmd.io/@WHardy/S1-C8hjg9</w:t>
         </w:r>
@@ -49,19 +69,30 @@
     </w:p>
     <w:p>
       <w:pPr>
-        <w:pStyle w:val="Akapitzlist"/>
         <w:numPr>
           <w:ilvl w:val="0"/>
           <w:numId w:val="1"/>
         </w:numPr>
+        <w:pBdr>
+          <w:top w:val="nil"/>
+          <w:left w:val="nil"/>
+          <w:bottom w:val="nil"/>
+          <w:right w:val="nil"/>
+          <w:between w:val="nil"/>
+        </w:pBdr>
+        <w:spacing w:after="0"/>
       </w:pPr>
       <w:r>
+        <w:rPr>
+          <w:color w:val="000000"/>
+        </w:rPr>
         <w:t xml:space="preserve">Git, part 2: </w:t>
       </w:r>
-      <w:hyperlink r:id="rId7" w:history="1">
+      <w:hyperlink r:id="rId8">
         <w:r>
           <w:rPr>
-            <w:rStyle w:val="Hipercze"/>
+            <w:color w:val="0563C1"/>
+            <w:u w:val="single"/>
           </w:rPr>
           <w:t>https://hackmd.io/@WHardy/BJRwV-SWc</w:t>
         </w:r>
@@ -69,21 +100,122 @@
     </w:p>
     <w:p>
       <w:pPr>
-        <w:pStyle w:val="Akapitzlist"/>
         <w:numPr>
           <w:ilvl w:val="0"/>
           <w:numId w:val="1"/>
         </w:numPr>
-      </w:pPr>
-      <w:bookmarkStart w:id="0" w:name="_GoBack"/>
+        <w:pBdr>
+          <w:top w:val="nil"/>
+          <w:left w:val="nil"/>
+          <w:bottom w:val="nil"/>
+          <w:right w:val="nil"/>
+          <w:between w:val="nil"/>
+        </w:pBdr>
+        <w:spacing w:after="0"/>
+      </w:pPr>
+      <w:bookmarkStart w:id="0" w:name="_heading=h.gjdgxs" w:colFirst="0" w:colLast="0"/>
       <w:bookmarkEnd w:id="0"/>
+      <w:r>
+        <w:t xml:space="preserve">Git, part 3: </w:t>
+      </w:r>
+      <w:hyperlink r:id="rId9">
+        <w:r>
+          <w:rPr>
+            <w:color w:val="1155CC"/>
+            <w:u w:val="single"/>
+          </w:rPr>
+          <w:t>https://hackmd.io/@WHardy/BJYOmPwfc</w:t>
+        </w:r>
+      </w:hyperlink>
+      <w:r>
+        <w:t xml:space="preserve"> </w:t>
+      </w:r>
     </w:p>
-    <w:p/>
+    <w:p>
+      <w:pPr>
+        <w:numPr>
+          <w:ilvl w:val="0"/>
+          <w:numId w:val="1"/>
+        </w:numPr>
+        <w:pBdr>
+          <w:top w:val="nil"/>
+          <w:left w:val="nil"/>
+          <w:bottom w:val="nil"/>
+          <w:right w:val="nil"/>
+          <w:between w:val="nil"/>
+        </w:pBdr>
+        <w:spacing w:after="0"/>
+      </w:pPr>
+      <w:bookmarkStart w:id="1" w:name="_heading=h.2iotbrtcjaax" w:colFirst="0" w:colLast="0"/>
+      <w:bookmarkEnd w:id="1"/>
+      <w:proofErr w:type="spellStart"/>
+      <w:r>
+        <w:t>RMarkdown</w:t>
+      </w:r>
+      <w:proofErr w:type="spellEnd"/>
+      <w:r>
+        <w:t xml:space="preserve"> 1, part 1: </w:t>
+      </w:r>
+      <w:hyperlink r:id="rId10">
+        <w:r>
+          <w:rPr>
+            <w:color w:val="1155CC"/>
+            <w:u w:val="single"/>
+          </w:rPr>
+          <w:t>https://hackmd.io/@WHardy/SJINz2vG5</w:t>
+        </w:r>
+      </w:hyperlink>
+      <w:r>
+        <w:t xml:space="preserve"> </w:t>
+      </w:r>
+    </w:p>
+    <w:p>
+      <w:pPr>
+        <w:numPr>
+          <w:ilvl w:val="0"/>
+          <w:numId w:val="1"/>
+        </w:numPr>
+        <w:pBdr>
+          <w:top w:val="nil"/>
+          <w:left w:val="nil"/>
+          <w:bottom w:val="nil"/>
+          <w:right w:val="nil"/>
+          <w:between w:val="nil"/>
+        </w:pBdr>
+        <w:spacing w:after="0"/>
+      </w:pPr>
+      <w:proofErr w:type="spellStart"/>
+      <w:r>
+        <w:t>RMarkdown</w:t>
+      </w:r>
+      <w:proofErr w:type="spellEnd"/>
+      <w:r>
+        <w:t xml:space="preserve"> 2, part 2: </w:t>
+      </w:r>
+      <w:hyperlink r:id="rId11" w:history="1">
+        <w:r>
+          <w:rPr>
+            <w:rStyle w:val="Hipercze"/>
+          </w:rPr>
+          <w:t>https://hackmd.io/@WHardy/SyEMK1WQq</w:t>
+        </w:r>
+      </w:hyperlink>
+      <w:r>
+        <w:t xml:space="preserve"> </w:t>
+      </w:r>
+    </w:p>
+    <w:p>
+      <w:pPr>
+        <w:spacing w:after="0"/>
+      </w:pPr>
+      <w:bookmarkStart w:id="2" w:name="_GoBack"/>
+      <w:bookmarkEnd w:id="2"/>
+    </w:p>
     <w:sectPr>
       <w:pgSz w:w="12240" w:h="15840"/>
       <w:pgMar w:top="1440" w:right="1440" w:bottom="1440" w:left="1440" w:header="720" w:footer="720" w:gutter="0"/>
+      <w:pgNumType w:start="1"/>
       <w:cols w:space="720"/>
-      <w:docGrid w:linePitch="360"/>
     </w:sectPr>
   </w:body>
 </w:document>
@@ -92,10 +224,10 @@
 <file path=word/numbering.xml><?xml version="1.0" encoding="utf-8"?>
 <w:numbering xmlns:wpc="http://schemas.microsoft.com/office/word/2010/wordprocessingCanvas" xmlns:cx="http://schemas.microsoft.com/office/drawing/2014/chartex" xmlns:cx1="http://schemas.microsoft.com/office/drawing/2015/9/8/chartex" xmlns:cx2="http://schemas.microsoft.com/office/drawing/2015/10/21/chartex" xmlns:cx3="http://schemas.microsoft.com/office/drawing/2016/5/9/chartex" xmlns:cx4="http://schemas.microsoft.com/office/drawing/2016/5/10/chartex" xmlns:cx5="http://schemas.microsoft.com/office/drawing/2016/5/11/chartex" xmlns:cx6="http://schemas.microsoft.com/office/drawing/2016/5/12/chartex" xmlns:cx7="http://schemas.microsoft.com/office/drawing/2016/5/13/chartex" xmlns:cx8="http://schemas.microsoft.com/office/drawing/2016/5/14/chartex" xmlns:mc="http://schemas.openxmlformats.org/markup-compatibility/2006" xmlns:aink="http://schemas.microsoft.com/office/drawing/2016/ink" xmlns:am3d="http://schemas.microsoft.com/office/drawing/2017/model3d" xmlns:o="urn:schemas-microsoft-com:office:office" xmlns:r="http://schemas.openxmlformats.org/officeDocument/2006/relationships" xmlns:m="http://schemas.openxmlformats.org/officeDocument/2006/math" xmlns:v="urn:schemas-microsoft-com:vml" xmlns:wp14="http://schemas.microsoft.com/office/word/2010/wordprocessingDrawing" xmlns:wp="http://schemas.openxmlformats.org/drawingml/2006/wordprocessingDrawing" xmlns:w10="urn:schemas-microsoft-com:office:word" xmlns:w="http://schemas.openxmlformats.org/wordprocessingml/2006/main" xmlns:w14="http://schemas.microsoft.com/office/word/2010/wordml" xmlns:w15="http://schemas.microsoft.com/office/word/2012/wordml" xmlns:w16cid="http://schemas.microsoft.com/office/word/2016/wordml/cid" xmlns:w16se="http://schemas.microsoft.com/office/word/2015/wordml/symex" xmlns:wpg="http://schemas.microsoft.com/office/word/2010/wordprocessingGroup" xmlns:wpi="http://schemas.microsoft.com/office/word/2010/wordprocessingInk" xmlns:wne="http://schemas.microsoft.com/office/word/2006/wordml" xmlns:wps="http://schemas.microsoft.com/office/word/2010/wordprocessingShape" mc:Ignorable="w14 w15 w16se w16cid wp14">
   <w:abstractNum w:abstractNumId="0" w15:restartNumberingAfterBreak="0">
-    <w:nsid w:val="539000BD"/>
-    <w:multiLevelType w:val="hybridMultilevel"/>
-    <w:tmpl w:val="2C92359A"/>
-    <w:lvl w:ilvl="0" w:tplc="0409000F">
+    <w:nsid w:val="514B6B3F"/>
+    <w:multiLevelType w:val="multilevel"/>
+    <w:tmpl w:val="1B72677C"/>
+    <w:lvl w:ilvl="0">
       <w:start w:val="1"/>
       <w:numFmt w:val="decimal"/>
       <w:lvlText w:val="%1."/>
@@ -103,11 +235,8 @@
       <w:pPr>
         <w:ind w:left="720" w:hanging="360"/>
       </w:pPr>
-      <w:rPr>
-        <w:rFonts w:hint="default"/>
-      </w:rPr>
     </w:lvl>
-    <w:lvl w:ilvl="1" w:tplc="04090019" w:tentative="1">
+    <w:lvl w:ilvl="1">
       <w:start w:val="1"/>
       <w:numFmt w:val="lowerLetter"/>
       <w:lvlText w:val="%2."/>
@@ -116,7 +245,7 @@
         <w:ind w:left="1440" w:hanging="360"/>
       </w:pPr>
     </w:lvl>
-    <w:lvl w:ilvl="2" w:tplc="0409001B" w:tentative="1">
+    <w:lvl w:ilvl="2">
       <w:start w:val="1"/>
       <w:numFmt w:val="lowerRoman"/>
       <w:lvlText w:val="%3."/>
@@ -125,7 +254,7 @@
         <w:ind w:left="2160" w:hanging="180"/>
       </w:pPr>
     </w:lvl>
-    <w:lvl w:ilvl="3" w:tplc="0409000F" w:tentative="1">
+    <w:lvl w:ilvl="3">
       <w:start w:val="1"/>
       <w:numFmt w:val="decimal"/>
       <w:lvlText w:val="%4."/>
@@ -134,7 +263,7 @@
         <w:ind w:left="2880" w:hanging="360"/>
       </w:pPr>
     </w:lvl>
-    <w:lvl w:ilvl="4" w:tplc="04090019" w:tentative="1">
+    <w:lvl w:ilvl="4">
       <w:start w:val="1"/>
       <w:numFmt w:val="lowerLetter"/>
       <w:lvlText w:val="%5."/>
@@ -143,7 +272,7 @@
         <w:ind w:left="3600" w:hanging="360"/>
       </w:pPr>
     </w:lvl>
-    <w:lvl w:ilvl="5" w:tplc="0409001B" w:tentative="1">
+    <w:lvl w:ilvl="5">
       <w:start w:val="1"/>
       <w:numFmt w:val="lowerRoman"/>
       <w:lvlText w:val="%6."/>
@@ -152,7 +281,7 @@
         <w:ind w:left="4320" w:hanging="180"/>
       </w:pPr>
     </w:lvl>
-    <w:lvl w:ilvl="6" w:tplc="0409000F" w:tentative="1">
+    <w:lvl w:ilvl="6">
       <w:start w:val="1"/>
       <w:numFmt w:val="decimal"/>
       <w:lvlText w:val="%7."/>
@@ -161,7 +290,7 @@
         <w:ind w:left="5040" w:hanging="360"/>
       </w:pPr>
     </w:lvl>
-    <w:lvl w:ilvl="7" w:tplc="04090019" w:tentative="1">
+    <w:lvl w:ilvl="7">
       <w:start w:val="1"/>
       <w:numFmt w:val="lowerLetter"/>
       <w:lvlText w:val="%8."/>
@@ -170,7 +299,7 @@
         <w:ind w:left="5760" w:hanging="360"/>
       </w:pPr>
     </w:lvl>
-    <w:lvl w:ilvl="8" w:tplc="0409001B" w:tentative="1">
+    <w:lvl w:ilvl="8">
       <w:start w:val="1"/>
       <w:numFmt w:val="lowerRoman"/>
       <w:lvlText w:val="%9."/>
@@ -191,7 +320,7 @@
   <w:docDefaults>
     <w:rPrDefault>
       <w:rPr>
-        <w:rFonts w:asciiTheme="minorHAnsi" w:eastAsiaTheme="minorHAnsi" w:hAnsiTheme="minorHAnsi" w:cstheme="minorBidi"/>
+        <w:rFonts w:ascii="Calibri" w:eastAsia="Calibri" w:hAnsi="Calibri" w:cs="Calibri"/>
         <w:sz w:val="22"/>
         <w:szCs w:val="22"/>
         <w:lang w:val="en-US" w:eastAsia="en-US" w:bidi="ar-SA"/>
@@ -584,6 +713,122 @@
     <w:name w:val="Normal"/>
     <w:qFormat/>
   </w:style>
+  <w:style w:type="paragraph" w:styleId="Nagwek1">
+    <w:name w:val="heading 1"/>
+    <w:basedOn w:val="Normalny"/>
+    <w:next w:val="Normalny"/>
+    <w:uiPriority w:val="9"/>
+    <w:qFormat/>
+    <w:pPr>
+      <w:keepNext/>
+      <w:keepLines/>
+      <w:spacing w:before="480" w:after="120"/>
+      <w:outlineLvl w:val="0"/>
+    </w:pPr>
+    <w:rPr>
+      <w:b/>
+      <w:sz w:val="48"/>
+      <w:szCs w:val="48"/>
+    </w:rPr>
+  </w:style>
+  <w:style w:type="paragraph" w:styleId="Nagwek2">
+    <w:name w:val="heading 2"/>
+    <w:basedOn w:val="Normalny"/>
+    <w:next w:val="Normalny"/>
+    <w:uiPriority w:val="9"/>
+    <w:semiHidden/>
+    <w:unhideWhenUsed/>
+    <w:qFormat/>
+    <w:pPr>
+      <w:keepNext/>
+      <w:keepLines/>
+      <w:spacing w:before="360" w:after="80"/>
+      <w:outlineLvl w:val="1"/>
+    </w:pPr>
+    <w:rPr>
+      <w:b/>
+      <w:sz w:val="36"/>
+      <w:szCs w:val="36"/>
+    </w:rPr>
+  </w:style>
+  <w:style w:type="paragraph" w:styleId="Nagwek3">
+    <w:name w:val="heading 3"/>
+    <w:basedOn w:val="Normalny"/>
+    <w:next w:val="Normalny"/>
+    <w:uiPriority w:val="9"/>
+    <w:semiHidden/>
+    <w:unhideWhenUsed/>
+    <w:qFormat/>
+    <w:pPr>
+      <w:keepNext/>
+      <w:keepLines/>
+      <w:spacing w:before="280" w:after="80"/>
+      <w:outlineLvl w:val="2"/>
+    </w:pPr>
+    <w:rPr>
+      <w:b/>
+      <w:sz w:val="28"/>
+      <w:szCs w:val="28"/>
+    </w:rPr>
+  </w:style>
+  <w:style w:type="paragraph" w:styleId="Nagwek4">
+    <w:name w:val="heading 4"/>
+    <w:basedOn w:val="Normalny"/>
+    <w:next w:val="Normalny"/>
+    <w:uiPriority w:val="9"/>
+    <w:semiHidden/>
+    <w:unhideWhenUsed/>
+    <w:qFormat/>
+    <w:pPr>
+      <w:keepNext/>
+      <w:keepLines/>
+      <w:spacing w:before="240" w:after="40"/>
+      <w:outlineLvl w:val="3"/>
+    </w:pPr>
+    <w:rPr>
+      <w:b/>
+      <w:sz w:val="24"/>
+      <w:szCs w:val="24"/>
+    </w:rPr>
+  </w:style>
+  <w:style w:type="paragraph" w:styleId="Nagwek5">
+    <w:name w:val="heading 5"/>
+    <w:basedOn w:val="Normalny"/>
+    <w:next w:val="Normalny"/>
+    <w:uiPriority w:val="9"/>
+    <w:semiHidden/>
+    <w:unhideWhenUsed/>
+    <w:qFormat/>
+    <w:pPr>
+      <w:keepNext/>
+      <w:keepLines/>
+      <w:spacing w:before="220" w:after="40"/>
+      <w:outlineLvl w:val="4"/>
+    </w:pPr>
+    <w:rPr>
+      <w:b/>
+    </w:rPr>
+  </w:style>
+  <w:style w:type="paragraph" w:styleId="Nagwek6">
+    <w:name w:val="heading 6"/>
+    <w:basedOn w:val="Normalny"/>
+    <w:next w:val="Normalny"/>
+    <w:uiPriority w:val="9"/>
+    <w:semiHidden/>
+    <w:unhideWhenUsed/>
+    <w:qFormat/>
+    <w:pPr>
+      <w:keepNext/>
+      <w:keepLines/>
+      <w:spacing w:before="200" w:after="40"/>
+      <w:outlineLvl w:val="5"/>
+    </w:pPr>
+    <w:rPr>
+      <w:b/>
+      <w:sz w:val="20"/>
+      <w:szCs w:val="20"/>
+    </w:rPr>
+  </w:style>
   <w:style w:type="character" w:default="1" w:styleId="Domylnaczcionkaakapitu">
     <w:name w:val="Default Paragraph Font"/>
     <w:uiPriority w:val="1"/>
@@ -611,6 +856,34 @@
     <w:semiHidden/>
     <w:unhideWhenUsed/>
   </w:style>
+  <w:style w:type="table" w:customStyle="1" w:styleId="TableNormal">
+    <w:name w:val="Table Normal"/>
+    <w:tblPr>
+      <w:tblCellMar>
+        <w:top w:w="0" w:type="dxa"/>
+        <w:left w:w="0" w:type="dxa"/>
+        <w:bottom w:w="0" w:type="dxa"/>
+        <w:right w:w="0" w:type="dxa"/>
+      </w:tblCellMar>
+    </w:tblPr>
+  </w:style>
+  <w:style w:type="paragraph" w:styleId="Tytu">
+    <w:name w:val="Title"/>
+    <w:basedOn w:val="Normalny"/>
+    <w:next w:val="Normalny"/>
+    <w:uiPriority w:val="10"/>
+    <w:qFormat/>
+    <w:pPr>
+      <w:keepNext/>
+      <w:keepLines/>
+      <w:spacing w:before="480" w:after="120"/>
+    </w:pPr>
+    <w:rPr>
+      <w:b/>
+      <w:sz w:val="72"/>
+      <w:szCs w:val="72"/>
+    </w:rPr>
+  </w:style>
   <w:style w:type="paragraph" w:styleId="Akapitzlist">
     <w:name w:val="List Paragraph"/>
     <w:basedOn w:val="Normalny"/>
@@ -643,6 +916,25 @@
     <w:rPr>
       <w:color w:val="605E5C"/>
       <w:shd w:val="clear" w:color="auto" w:fill="E1DFDD"/>
+    </w:rPr>
+  </w:style>
+  <w:style w:type="paragraph" w:styleId="Podtytu">
+    <w:name w:val="Subtitle"/>
+    <w:basedOn w:val="Normalny"/>
+    <w:next w:val="Normalny"/>
+    <w:uiPriority w:val="11"/>
+    <w:qFormat/>
+    <w:pPr>
+      <w:keepNext/>
+      <w:keepLines/>
+      <w:spacing w:before="360" w:after="80"/>
+    </w:pPr>
+    <w:rPr>
+      <w:rFonts w:ascii="Georgia" w:eastAsia="Georgia" w:hAnsi="Georgia" w:cs="Georgia"/>
+      <w:i/>
+      <w:color w:val="666666"/>
+      <w:sz w:val="48"/>
+      <w:szCs w:val="48"/>
     </w:rPr>
   </w:style>
 </w:styles>
@@ -941,4 +1233,19 @@
     </a:ext>
   </a:extLst>
 </a:theme>
+</file>
+
+<file path=customXml/item1.xml><?xml version="1.0" encoding="utf-8"?>
+<go:gDocsCustomXmlDataStorage xmlns:go="http://customooxmlschemas.google.com/" xmlns:r="http://schemas.openxmlformats.org/officeDocument/2006/relationships">
+  <go:docsCustomData xmlns:go="http://customooxmlschemas.google.com/" roundtripDataSignature="AMtx7mgUhotc3oI9mDE8dxIPn/explSyLg==">AMUW2mWY1GNkLoiMXwV0YNqp1q+pbQ0T6gl9BoXxL6sGiypePui1MO3KbnG7pviXzEMQekRs8dmkFsauo9WAhPLHFOIucOMHBeS14cvKVyqXjJwxL9vQ8kIraKbko1GxURtUJJh4kHts85UWEh25FMX/uXaqTIWN/A==</go:docsCustomData>
+</go:gDocsCustomXmlDataStorage>
+</file>
+
+<file path=customXml/itemProps1.xml><?xml version="1.0" encoding="utf-8"?>
+<ds:datastoreItem xmlns:ds="http://schemas.openxmlformats.org/officeDocument/2006/customXml" ds:itemID="{11111111-1234-1234-1234-123412341234}">
+  <ds:schemaRefs>
+    <ds:schemaRef ds:uri="http://customooxmlschemas.google.com/"/>
+    <ds:schemaRef ds:uri="http://schemas.openxmlformats.org/officeDocument/2006/relationships"/>
+  </ds:schemaRefs>
+</ds:datastoreItem>
 </file>
</xml_diff>